<commit_message>
updated legal document title
</commit_message>
<xml_diff>
--- a/legal/ESOP Terms & Conditions Document.docx
+++ b/legal/ESOP Terms & Conditions Document.docx
@@ -6,13 +6,10 @@
       <w:pPr>
         <w:pStyle w:val="Title"/>
       </w:pPr>
-      <w:r>
-        <w:t xml:space="preserve">Employee </w:t>
-      </w:r>
       <w:bookmarkStart w:id="0" w:name="_GoBack"/>
       <w:bookmarkEnd w:id="0"/>
       <w:r>
-        <w:t>Share Option Pool Conditions</w:t>
+        <w:t>ESOP Terms &amp; Conditions Document</w:t>
       </w:r>
     </w:p>
     <w:p>
@@ -397,32 +394,7 @@
         <w:pStyle w:val="ListParagraph"/>
       </w:pPr>
       <w:r>
-        <w:t xml:space="preserve">The granting of Issued Options does not have any influence on the calculation of possible bonus payments, pension plans or any other compensations of the Employee. The Company grants the Issued Options on a voluntary basis only; the Employee is not entitled to demand further Options. No repeated grant of Options to an Employee shall be deemed to confer any entitlement (under any company practice – </w:t>
-      </w:r>
-      <w:proofErr w:type="spellStart"/>
-      <w:r>
-        <w:rPr>
-          <w:i/>
-        </w:rPr>
-        <w:t>Betriebliche</w:t>
-      </w:r>
-      <w:proofErr w:type="spellEnd"/>
-      <w:r>
-        <w:rPr>
-          <w:i/>
-        </w:rPr>
-        <w:t xml:space="preserve"> </w:t>
-      </w:r>
-      <w:proofErr w:type="spellStart"/>
-      <w:r>
-        <w:rPr>
-          <w:i/>
-        </w:rPr>
-        <w:t>Übung</w:t>
-      </w:r>
-      <w:proofErr w:type="spellEnd"/>
-      <w:r>
-        <w:t xml:space="preserve">, or otherwise) as to any (future) grant of Options to any Employee or any third person or entity. </w:t>
+        <w:t xml:space="preserve">The granting of Issued Options does not have any influence on the calculation of possible bonus payments, pension plans or any other compensations of the Employee. The Company grants the Issued Options on a voluntary basis only; the Employee is not entitled to demand further Options. No repeated grant of Options to an Employee shall be deemed to confer any entitlement (under any company practice or otherwise) as to any (future) grant of Options to any Employee or any third person or entity. </w:t>
       </w:r>
     </w:p>
     <w:p>
@@ -1952,7 +1924,7 @@
           <w:rPr>
             <w:noProof/>
           </w:rPr>
-          <w:t>10</w:t>
+          <w:t>1</w:t>
         </w:r>
         <w:r>
           <w:rPr>
@@ -3073,7 +3045,7 @@
 </file>
 
 <file path=customXml/itemProps1.xml><?xml version="1.0" encoding="utf-8"?>
-<ds:datastoreItem xmlns:ds="http://schemas.openxmlformats.org/officeDocument/2006/customXml" ds:itemID="{2C432943-F126-4562-A9F2-A9D556EC8FCB}">
+<ds:datastoreItem xmlns:ds="http://schemas.openxmlformats.org/officeDocument/2006/customXml" ds:itemID="{3EA103FE-F41D-4076-B3F9-8711848272DB}">
   <ds:schemaRefs>
     <ds:schemaRef ds:uri="http://schemas.openxmlformats.org/officeDocument/2006/bibliography"/>
   </ds:schemaRefs>

</xml_diff>

<commit_message>
added options per share tag to subscription form copy in legal
</commit_message>
<xml_diff>
--- a/legal/ESOP Terms & Conditions Document.docx
+++ b/legal/ESOP Terms & Conditions Document.docx
@@ -6,8 +6,6 @@
       <w:pPr>
         <w:pStyle w:val="Title"/>
       </w:pPr>
-      <w:bookmarkStart w:id="0" w:name="_GoBack"/>
-      <w:bookmarkEnd w:id="0"/>
       <w:r>
         <w:t>ESOP Terms &amp; Conditions Document</w:t>
       </w:r>
@@ -41,23 +39,7 @@
     <w:p/>
     <w:p>
       <w:r>
-        <w:t>{</w:t>
-      </w:r>
-      <w:proofErr w:type="gramStart"/>
-      <w:r>
-        <w:t>company</w:t>
-      </w:r>
-      <w:proofErr w:type="gramEnd"/>
-      <w:r>
-        <w:t>} (</w:t>
-      </w:r>
-      <w:proofErr w:type="gramStart"/>
-      <w:r>
-        <w:t>the</w:t>
-      </w:r>
-      <w:proofErr w:type="gramEnd"/>
-      <w:r>
-        <w:t xml:space="preserve"> “</w:t>
+        <w:t>{company} (the “</w:t>
       </w:r>
       <w:r>
         <w:rPr>
@@ -66,50 +48,21 @@
         <w:t>Company</w:t>
       </w:r>
       <w:r>
-        <w:t xml:space="preserve">”) is a limited liability company established and </w:t>
-      </w:r>
-      <w:proofErr w:type="spellStart"/>
-      <w:r>
-        <w:t>organised</w:t>
-      </w:r>
-      <w:proofErr w:type="spellEnd"/>
-      <w:r>
-        <w:t xml:space="preserve"> under the laws of {country}. The Company i</w:t>
-      </w:r>
-      <w:r>
-        <w:t>s registered with {</w:t>
-      </w:r>
-      <w:proofErr w:type="spellStart"/>
-      <w:r>
-        <w:t>hrb</w:t>
-      </w:r>
-      <w:proofErr w:type="spellEnd"/>
-      <w:r>
-        <w:t>-clause}.</w:t>
-      </w:r>
-    </w:p>
-    <w:p>
-      <w:r>
-        <w:t xml:space="preserve">The Company is identified by the following address {company-address} on </w:t>
-      </w:r>
-      <w:proofErr w:type="spellStart"/>
-      <w:r>
-        <w:t>Ethereum</w:t>
-      </w:r>
-      <w:proofErr w:type="spellEnd"/>
+        <w:t>”) is a limited liability company established and organised under the laws of {country}. The Company i</w:t>
+      </w:r>
+      <w:r>
+        <w:t>s registered with {hrb-clause}.</w:t>
+      </w:r>
+    </w:p>
+    <w:p>
+      <w:r>
+        <w:t>The Company is identified by the following address {company-address} on Ethereum</w:t>
+      </w:r>
       <w:r>
         <w:t xml:space="preserve"> n</w:t>
       </w:r>
       <w:r>
-        <w:t xml:space="preserve">etwork. </w:t>
-      </w:r>
-      <w:proofErr w:type="spellStart"/>
-      <w:r>
-        <w:t>Ethereum</w:t>
-      </w:r>
-      <w:proofErr w:type="spellEnd"/>
-      <w:r>
-        <w:t xml:space="preserve"> network is a public distributed ledger that allows to deploy self-enforcing contracts called smart contracts and provides global consensus of</w:t>
+        <w:t>etwork. Ethereum network is a public distributed ledger that allows to deploy self-enforcing contracts called smart contracts and provides global consensus of</w:t>
       </w:r>
       <w:r>
         <w:t xml:space="preserve"> contract enforcement outcomes.</w:t>
@@ -143,23 +96,7 @@
         <w:t>ESOP</w:t>
       </w:r>
       <w:r>
-        <w:t>”) under the terms and conditions as set out in a smart contract under address {</w:t>
-      </w:r>
-      <w:proofErr w:type="spellStart"/>
-      <w:r>
-        <w:t>esop</w:t>
-      </w:r>
-      <w:proofErr w:type="spellEnd"/>
-      <w:r>
-        <w:t>-</w:t>
-      </w:r>
-      <w:proofErr w:type="spellStart"/>
-      <w:r>
-        <w:t>sc</w:t>
-      </w:r>
-      <w:proofErr w:type="spellEnd"/>
-      <w:r>
-        <w:t>-address} (the “</w:t>
+        <w:t>”) under the terms and conditions as set out in a smart contract under address {esop-sc-address} (the “</w:t>
       </w:r>
       <w:r>
         <w:rPr>
@@ -168,15 +105,7 @@
         <w:t>ESOP Smart Contract</w:t>
       </w:r>
       <w:r>
-        <w:t>”). The ESOP Smart Contract source code is available in repository {repo-</w:t>
-      </w:r>
-      <w:proofErr w:type="spellStart"/>
-      <w:r>
-        <w:t>url</w:t>
-      </w:r>
-      <w:proofErr w:type="spellEnd"/>
-      <w:r>
-        <w:t>} with commit {commit-id} (the “</w:t>
+        <w:t>”). The ESOP Smart Contract source code is available in repository {repo-url} with commit {commit-id} (the “</w:t>
       </w:r>
       <w:r>
         <w:rPr>
@@ -185,15 +114,7 @@
         <w:t>Repository</w:t>
       </w:r>
       <w:r>
-        <w:t xml:space="preserve">”) and steps to verify EVM </w:t>
-      </w:r>
-      <w:proofErr w:type="spellStart"/>
-      <w:r>
-        <w:t>bytecode</w:t>
-      </w:r>
-      <w:proofErr w:type="spellEnd"/>
-      <w:r>
-        <w:t xml:space="preserve"> </w:t>
+        <w:t xml:space="preserve">”) and steps to verify EVM bytecode </w:t>
       </w:r>
       <w:r>
         <w:t>can be found in README.md file.</w:t>
@@ -254,15 +175,7 @@
         <w:t>Subscription Form</w:t>
       </w:r>
       <w:r>
-        <w:t xml:space="preserve"> provided by Company to Employee. The Subscription Form shall directly interface to </w:t>
-      </w:r>
-      <w:proofErr w:type="spellStart"/>
-      <w:r>
-        <w:t>Ethereum</w:t>
-      </w:r>
-      <w:proofErr w:type="spellEnd"/>
-      <w:r>
-        <w:t xml:space="preserve"> network and shall allow Employee to sign ESOP Smart Contract with Employee’s </w:t>
+        <w:t xml:space="preserve"> provided by Company to Employee. The Subscription Form shall directly interface to Ethereum network and shall allow Employee to sign ESOP Smart Contract with Employee’s </w:t>
       </w:r>
       <w:r>
         <w:rPr>
@@ -282,19 +195,11 @@
       <w:r>
         <w:t xml:space="preserve">”) shall be at Employee’s sole discretion. However, no Option-Offer shall be made before Employee’s </w:t>
       </w:r>
-      <w:proofErr w:type="spellStart"/>
-      <w:r>
-        <w:rPr>
-          <w:b/>
-        </w:rPr>
-        <w:t>Ethereum</w:t>
-      </w:r>
-      <w:proofErr w:type="spellEnd"/>
-      <w:r>
-        <w:rPr>
-          <w:b/>
-        </w:rPr>
-        <w:t xml:space="preserve"> Address</w:t>
+      <w:r>
+        <w:rPr>
+          <w:b/>
+        </w:rPr>
+        <w:t>Ethereum Address</w:t>
       </w:r>
       <w:r>
         <w:t xml:space="preserve"> is provided to Company.</w:t>
@@ -410,48 +315,40 @@
       <w:pPr>
         <w:pStyle w:val="Heading1"/>
       </w:pPr>
-      <w:bookmarkStart w:id="1" w:name="_Ref481523619"/>
+      <w:bookmarkStart w:id="0" w:name="_Ref481523619"/>
       <w:r>
         <w:lastRenderedPageBreak/>
         <w:t>Vesting Mechanism of Options</w:t>
       </w:r>
+      <w:bookmarkEnd w:id="0"/>
+    </w:p>
+    <w:p>
+      <w:pPr>
+        <w:pStyle w:val="ListParagraph"/>
+      </w:pPr>
+      <w:bookmarkStart w:id="1" w:name="_Ref481523605"/>
+      <w:r>
+        <w:t>Options shall be issued pursuant to the following algorithm: Company shall define a total number of “</w:t>
+      </w:r>
+      <w:r>
+        <w:rPr>
+          <w:b/>
+        </w:rPr>
+        <w:t>Pool Options</w:t>
+      </w:r>
+      <w:r>
+        <w:t>” to be {pool-options} {the “</w:t>
+      </w:r>
+      <w:r>
+        <w:rPr>
+          <w:b/>
+        </w:rPr>
+        <w:t>Pool</w:t>
+      </w:r>
+      <w:r>
+        <w:t>”}. {new-employee-pool-share}% of total number of Pool Options in the Pool shall be granted to Employee and then removed from the Pool. Each subsequent beneficiary under the ESOP shall be offered {new-employee-pool-share}% of the remaining options in the Pool .</w:t>
+      </w:r>
       <w:bookmarkEnd w:id="1"/>
-    </w:p>
-    <w:p>
-      <w:pPr>
-        <w:pStyle w:val="ListParagraph"/>
-      </w:pPr>
-      <w:bookmarkStart w:id="2" w:name="_Ref481523605"/>
-      <w:r>
-        <w:t>Options shall be issued pursuant to the following algorithm: Company shall define a total number of “</w:t>
-      </w:r>
-      <w:r>
-        <w:rPr>
-          <w:b/>
-        </w:rPr>
-        <w:t>Pool Options</w:t>
-      </w:r>
-      <w:r>
-        <w:t>” to be {pool-options} {the “</w:t>
-      </w:r>
-      <w:r>
-        <w:rPr>
-          <w:b/>
-        </w:rPr>
-        <w:t>Pool</w:t>
-      </w:r>
-      <w:r>
-        <w:t>”}. {new-employee-pool-share}% of total number of Pool Options in the Pool shall be granted to Employee and then removed from the Pool. Each subsequent beneficiary under the ESOP shall be offered {new-employee-pool-share</w:t>
-      </w:r>
-      <w:proofErr w:type="gramStart"/>
-      <w:r>
-        <w:t>}%</w:t>
-      </w:r>
-      <w:proofErr w:type="gramEnd"/>
-      <w:r>
-        <w:t xml:space="preserve"> of the remaining options in the Pool .</w:t>
-      </w:r>
-      <w:bookmarkEnd w:id="2"/>
     </w:p>
     <w:p>
       <w:pPr>
@@ -664,15 +561,7 @@
         </w:numPr>
       </w:pPr>
       <w:r>
-        <w:t>The expiry date of the Vesting Period, including the Cliff Period, shall be extended for each and any calendar day which the employment, advisory or service agreement of the Employee is suspended or during which the Company’s obligation to pay a salary or any other compensation to the Employee is suspended (for instance maternity leave, occupational disability, unpaid sabbatical, illness, unpaid leave, exemption due to further education etc.) (</w:t>
-      </w:r>
-      <w:proofErr w:type="gramStart"/>
-      <w:r>
-        <w:t>a</w:t>
-      </w:r>
-      <w:proofErr w:type="gramEnd"/>
-      <w:r>
-        <w:t xml:space="preserve"> “</w:t>
+        <w:t>The expiry date of the Vesting Period, including the Cliff Period, shall be extended for each and any calendar day which the employment, advisory or service agreement of the Employee is suspended or during which the Company’s obligation to pay a salary or any other compensation to the Employee is suspended (for instance maternity leave, occupational disability, unpaid sabbatical, illness, unpaid leave, exemption due to further education etc.) (a “</w:t>
       </w:r>
       <w:r>
         <w:rPr>
@@ -732,39 +621,15 @@
         </w:numPr>
       </w:pPr>
       <w:r>
-        <w:t xml:space="preserve">The number of Pool Options that was decreased down during the Fade </w:t>
-      </w:r>
-      <w:proofErr w:type="gramStart"/>
-      <w:r>
-        <w:t>Out</w:t>
-      </w:r>
-      <w:proofErr w:type="gramEnd"/>
-      <w:r>
-        <w:t xml:space="preserve"> Period shall deemed non-vested and shall return to the Pool as a Returned Option.</w:t>
-      </w:r>
-    </w:p>
-    <w:p>
-      <w:pPr>
-        <w:pStyle w:val="ListParagraph"/>
-      </w:pPr>
-      <w:r>
-        <w:t>Returned Options shall be granted to all Employees that participated in the ESOP subsequent to the Terminated Employee {new-employee-pool-share</w:t>
-      </w:r>
-      <w:proofErr w:type="gramStart"/>
-      <w:r>
-        <w:t>}%</w:t>
-      </w:r>
-      <w:proofErr w:type="gramEnd"/>
-      <w:r>
-        <w:t xml:space="preserve"> of total number of Returned Options shall be granted to the first such subsequent Employee and removed from Returned Options. Each next subsequent Employee shall be granted {new-employee-pool-share</w:t>
-      </w:r>
-      <w:proofErr w:type="gramStart"/>
-      <w:r>
-        <w:t>}%</w:t>
-      </w:r>
-      <w:proofErr w:type="gramEnd"/>
-      <w:r>
-        <w:t xml:space="preserve"> of the remaining options of Returned Options. Any remaining Returned Option (if any) shall be returned to the Pool.</w:t>
+        <w:t>The number of Pool Options that was decreased down during the Fade Out Period shall deemed non-vested and shall return to the Pool as a Returned Option.</w:t>
+      </w:r>
+    </w:p>
+    <w:p>
+      <w:pPr>
+        <w:pStyle w:val="ListParagraph"/>
+      </w:pPr>
+      <w:r>
+        <w:t>Returned Options shall be granted to all Employees that participated in the ESOP subsequent to the Terminated Employee {new-employee-pool-share}% of total number of Returned Options shall be granted to the first such subsequent Employee and removed from Returned Options. Each next subsequent Employee shall be granted {new-employee-pool-share}% of the remaining options of Returned Options. Any remaining Returned Option (if any) shall be returned to the Pool.</w:t>
       </w:r>
     </w:p>
     <w:p>
@@ -806,288 +671,264 @@
       <w:pPr>
         <w:pStyle w:val="Heading1"/>
       </w:pPr>
-      <w:bookmarkStart w:id="3" w:name="_Ref481523643"/>
+      <w:bookmarkStart w:id="2" w:name="_Ref481523643"/>
       <w:r>
         <w:t>Exercise of Options</w:t>
       </w:r>
+      <w:bookmarkEnd w:id="2"/>
+      <w:r>
+        <w:t xml:space="preserve"> </w:t>
+      </w:r>
+    </w:p>
+    <w:p>
+      <w:pPr>
+        <w:pStyle w:val="ListParagraph"/>
+      </w:pPr>
+      <w:r>
+        <w:t>An “</w:t>
+      </w:r>
+      <w:r>
+        <w:rPr>
+          <w:b/>
+        </w:rPr>
+        <w:t>Conversion Event</w:t>
+      </w:r>
+      <w:r>
+        <w:t>” is any kind of transaction including any transaction under a smart contract in which (i) shares collectively constituting more than 50 % of the Company’s issued share capital are purchased, exchanged or acquired in a financially comparable fashion in one transaction or a series of transactions temporarily connected by a buyer and/or buyer consortium (each a “</w:t>
+      </w:r>
+      <w:r>
+        <w:rPr>
+          <w:b/>
+        </w:rPr>
+        <w:t>Buyer</w:t>
+      </w:r>
+      <w:r>
+        <w:t>”) (the “</w:t>
+      </w:r>
+      <w:r>
+        <w:rPr>
+          <w:b/>
+        </w:rPr>
+        <w:t>Share Purchase</w:t>
+      </w:r>
+      <w:r>
+        <w:t>”), and/or; (ii) the Company sells all or nearly all assets and/or IP rights (defined as more than 50 % of all assets of the Company according to market value) of the Company in one transaction or a series of transactions temporarily connected to a Buyer (the “</w:t>
+      </w:r>
+      <w:r>
+        <w:rPr>
+          <w:b/>
+        </w:rPr>
+        <w:t>Asset Purchase</w:t>
+      </w:r>
+      <w:r>
+        <w:t>”), and/or (iii) an IPO (Initial Public Offering) of the shares of the Company takes place (the “</w:t>
+      </w:r>
+      <w:r>
+        <w:rPr>
+          <w:b/>
+        </w:rPr>
+        <w:t>IPO</w:t>
+      </w:r>
+      <w:r>
+        <w:t>”); and/or (iv) full or partial tokenization of the shares in the Company (the “</w:t>
+      </w:r>
+      <w:r>
+        <w:rPr>
+          <w:b/>
+        </w:rPr>
+        <w:t>Share Tokenization</w:t>
+      </w:r>
+      <w:r>
+        <w:t>”) through an Initial Coin Offering (“</w:t>
+      </w:r>
+      <w:r>
+        <w:rPr>
+          <w:b/>
+        </w:rPr>
+        <w:t>ICO</w:t>
+      </w:r>
+      <w:r>
+        <w:t>”) takes place, whereas “</w:t>
+      </w:r>
+      <w:r>
+        <w:rPr>
+          <w:b/>
+        </w:rPr>
+        <w:t>Share Tokenization</w:t>
+      </w:r>
+      <w:r>
+        <w:t>” shall mean the representation of one or more shareholders’ rights in the Company under a Smart Contract, in particular but not limited to voting rights and entitlements to dividends and “</w:t>
+      </w:r>
+      <w:r>
+        <w:rPr>
+          <w:b/>
+        </w:rPr>
+        <w:t>ICO</w:t>
+      </w:r>
+      <w:r>
+        <w:t xml:space="preserve">” shall mean the first offering of a certain token on a multilateral trading platform operated as a distributed ledger. </w:t>
+      </w:r>
+    </w:p>
+    <w:p>
+      <w:pPr>
+        <w:pStyle w:val="ListParagraph"/>
+      </w:pPr>
+      <w:r>
+        <w:t>Details of the options conversion mechanism shall be defined in Options Conversion Smart Contract provided at the time of Conversion Notification. In connection with the Options Conversion Smart Contract Company may extend, but not limit the definition of “Conversion Event”.</w:t>
+      </w:r>
+    </w:p>
+    <w:p>
+      <w:pPr>
+        <w:pStyle w:val="ListParagraph"/>
+      </w:pPr>
+      <w:r>
+        <w:t>The Company shall notify the Employee about an upcoming Conversion Event at least two weeks in advance of the Conversion Event (the “</w:t>
+      </w:r>
+      <w:r>
+        <w:rPr>
+          <w:b/>
+        </w:rPr>
+        <w:t>Conversion Notification</w:t>
+      </w:r>
+      <w:r>
+        <w:t>”). The Conversion Notification shall include an offer to Employee for signing Options Conversion Smart Contract with Employee’s Private Key (the “</w:t>
+      </w:r>
+      <w:r>
+        <w:rPr>
+          <w:b/>
+        </w:rPr>
+        <w:t>Conversion-Offer</w:t>
+      </w:r>
+      <w:r>
+        <w:t xml:space="preserve">”). Such Conversion-Offer shall be made through </w:t>
+      </w:r>
+      <w:r>
+        <w:rPr>
+          <w:b/>
+        </w:rPr>
+        <w:t>Options Conversion Form</w:t>
+      </w:r>
+      <w:r>
+        <w:t xml:space="preserve"> which shall directly interface to Ethereum blockchain. .</w:t>
+      </w:r>
+    </w:p>
+    <w:p>
+      <w:pPr>
+        <w:pStyle w:val="ListParagraph"/>
+      </w:pPr>
+      <w:bookmarkStart w:id="3" w:name="_Ref481523703"/>
+      <w:r>
+        <w:lastRenderedPageBreak/>
+        <w:t>The Options Conversion Form shall at minimum contain the following provisions: (i) the number of the Employee’s Vest</w:t>
+      </w:r>
+      <w:r>
+        <w:t xml:space="preserve">ed Options pursuant to section </w:t>
+      </w:r>
+      <w:r>
+        <w:fldChar w:fldCharType="begin"/>
+      </w:r>
+      <w:r>
+        <w:instrText xml:space="preserve"> REF _Ref481523619 \r \h </w:instrText>
+      </w:r>
+      <w:r>
+        <w:fldChar w:fldCharType="separate"/>
+      </w:r>
+      <w:r>
+        <w:t>2</w:t>
+      </w:r>
+      <w:r>
+        <w:fldChar w:fldCharType="end"/>
+      </w:r>
+      <w:r>
+        <w:t xml:space="preserve">; (ii) terms of a specific Conversion Event that shall be exercised via Options Conversion Smart Contract; and (iii) </w:t>
+      </w:r>
+      <w:r>
+        <w:rPr>
+          <w:b/>
+        </w:rPr>
+        <w:t>Accelerated Vesting and Bonus Options Conditions</w:t>
+      </w:r>
+      <w:r>
+        <w:t>. The Conversion Offer may only be accepted within two weeks after receipt if not provided otherwise in the Conversion Offer (the “</w:t>
+      </w:r>
+      <w:r>
+        <w:rPr>
+          <w:b/>
+        </w:rPr>
+        <w:t>Exercise Period</w:t>
+      </w:r>
+      <w:r>
+        <w:t>”).</w:t>
+      </w:r>
       <w:bookmarkEnd w:id="3"/>
+    </w:p>
+    <w:p>
+      <w:pPr>
+        <w:pStyle w:val="ListParagraph"/>
+      </w:pPr>
+      <w:r>
+        <w:t>The Employee may only exercise the Vested Options within the Exercise Period by providing information requested in the Options Conversion Form and signing the Option Conversion Smart Contract with Employee’s Private Key.</w:t>
+      </w:r>
+    </w:p>
+    <w:p>
+      <w:pPr>
+        <w:pStyle w:val="ListParagraph"/>
+      </w:pPr>
+      <w:bookmarkStart w:id="4" w:name="_Ref481523709"/>
+      <w:r>
+        <w:t>The Company is obliged to assign the Bonus Options and Vested Options that are based on the Accelerated Vesting (together the “</w:t>
+      </w:r>
+      <w:r>
+        <w:rPr>
+          <w:b/>
+        </w:rPr>
+        <w:t>Accelerated Options</w:t>
+      </w:r>
+      <w:r>
+        <w:t>”) only subject to the Employee’s consent to Accelerated Vesting and Bonus Options Conditions. Such conditions may include but are not limited to (i) offer to continue working for the Company (the “</w:t>
+      </w:r>
+      <w:r>
+        <w:rPr>
+          <w:b/>
+        </w:rPr>
+        <w:t>Continued Work</w:t>
+      </w:r>
+      <w:r>
+        <w:t>”) for a certain period after the Conversion Event as defined in the Conversion Offer (the “</w:t>
+      </w:r>
+      <w:r>
+        <w:rPr>
+          <w:b/>
+        </w:rPr>
+        <w:t>Post Conversion Period</w:t>
+      </w:r>
+      <w:r>
+        <w:t>”) and (ii) consenting that proceeds resulting from the Conversion Event allocated to the Accelerated Options (the “</w:t>
+      </w:r>
+      <w:r>
+        <w:rPr>
+          <w:b/>
+        </w:rPr>
+        <w:t>Additional Payment</w:t>
+      </w:r>
+      <w:r>
+        <w:t>”) is held fiduciary for him and placed in an escrow account and only be released to the Employee (a) at the end of the Post Conversion Period or (b) after a Work Termination has occurred within the Post Conversion Period if such Work Termination is not due to a Bad Leaver Event. In all other cases, the Employee shall not be entitled to the Additional Payment. If the offer to provide Continued Work was declined by the Company or the Buyer, as applicable, the Accelerated Options shall be treated as regular Vested Options.</w:t>
+      </w:r>
+      <w:bookmarkEnd w:id="4"/>
+    </w:p>
+    <w:p>
+      <w:pPr>
+        <w:pStyle w:val="ListParagraph"/>
+      </w:pPr>
+      <w:bookmarkStart w:id="5" w:name="_Ref481523721"/>
+      <w:r>
+        <w:t>If the Company fails to provide the Conversion Notification and the Employee does not exercise his Vested Options before the Conversion Event, the respective Options will be deemed exercised according to the Conversion Options Smart Contract. Accelerated Options will be added to Vested Options.</w:t>
+      </w:r>
       <w:r>
         <w:t xml:space="preserve"> </w:t>
       </w:r>
-    </w:p>
-    <w:p>
-      <w:pPr>
-        <w:pStyle w:val="ListParagraph"/>
-      </w:pPr>
-      <w:r>
-        <w:t>An “</w:t>
-      </w:r>
-      <w:r>
-        <w:rPr>
-          <w:b/>
-        </w:rPr>
-        <w:t>Conversion Event</w:t>
-      </w:r>
-      <w:r>
-        <w:t>” is any kind of transaction including any transaction under a smart contract in which (</w:t>
-      </w:r>
-      <w:proofErr w:type="spellStart"/>
-      <w:r>
-        <w:t>i</w:t>
-      </w:r>
-      <w:proofErr w:type="spellEnd"/>
-      <w:r>
-        <w:t>) shares collectively constituting more than 50 % of the Company’s issued share capital are purchased, exchanged or acquired in a financially comparable fashion in one transaction or a series of transactions temporarily connected by a buyer and/or buyer consortium (each a “</w:t>
-      </w:r>
-      <w:r>
-        <w:rPr>
-          <w:b/>
-        </w:rPr>
-        <w:t>Buyer</w:t>
-      </w:r>
-      <w:r>
-        <w:t>”) (the “</w:t>
-      </w:r>
-      <w:r>
-        <w:rPr>
-          <w:b/>
-        </w:rPr>
-        <w:t>Share Purchase</w:t>
-      </w:r>
-      <w:r>
-        <w:t>”), and/or; (ii) the Company sells all or nearly all assets and/or IP rights (defined as more than 50 % of all assets of the Company according to market value) of the Company in one transaction or a series of transactions temporarily connected to a Buyer (the “</w:t>
-      </w:r>
-      <w:r>
-        <w:rPr>
-          <w:b/>
-        </w:rPr>
-        <w:t>Asset Purchase</w:t>
-      </w:r>
-      <w:r>
-        <w:t>”), and/or (iii) an IPO (Initial Public Offering) of the shares of the Company takes place (the “</w:t>
-      </w:r>
-      <w:r>
-        <w:rPr>
-          <w:b/>
-        </w:rPr>
-        <w:t>IPO</w:t>
-      </w:r>
-      <w:r>
-        <w:t>”); and/or (iv) full or partial tokenization of the shares in the Company (the “</w:t>
-      </w:r>
-      <w:r>
-        <w:rPr>
-          <w:b/>
-        </w:rPr>
-        <w:t>Share Tokenization</w:t>
-      </w:r>
-      <w:r>
-        <w:t>”) through an Initial Coin Offering (“</w:t>
-      </w:r>
-      <w:r>
-        <w:rPr>
-          <w:b/>
-        </w:rPr>
-        <w:t>ICO</w:t>
-      </w:r>
-      <w:r>
-        <w:t>”) takes place, whereas “</w:t>
-      </w:r>
-      <w:r>
-        <w:rPr>
-          <w:b/>
-        </w:rPr>
-        <w:t>Share Tokenization</w:t>
-      </w:r>
-      <w:r>
-        <w:t>” shall mean the representation of one or more shareholders’ rights in the Company under a Smart Contract, in particular but not limited to voting rights and entitlements to dividends and “</w:t>
-      </w:r>
-      <w:r>
-        <w:rPr>
-          <w:b/>
-        </w:rPr>
-        <w:t>ICO</w:t>
-      </w:r>
-      <w:r>
-        <w:t xml:space="preserve">” shall mean the first offering of a certain token on a multilateral trading platform operated as a distributed ledger. </w:t>
-      </w:r>
-    </w:p>
-    <w:p>
-      <w:pPr>
-        <w:pStyle w:val="ListParagraph"/>
-      </w:pPr>
-      <w:r>
-        <w:t>Details of the options conversion mechanism shall be defined in Options Conversion Smart Contract provided at the time of Conversion Notification. In connection with the Options Conversion Smart Contract Company may extend, but not limit the definition of “Conversion Event”.</w:t>
-      </w:r>
-    </w:p>
-    <w:p>
-      <w:pPr>
-        <w:pStyle w:val="ListParagraph"/>
-      </w:pPr>
-      <w:r>
-        <w:t>The Company shall notify the Employee about an upcoming Conversion Event at least two weeks in advance of the Conversion Event (the “</w:t>
-      </w:r>
-      <w:r>
-        <w:rPr>
-          <w:b/>
-        </w:rPr>
-        <w:t>Conversion Notification</w:t>
-      </w:r>
-      <w:r>
-        <w:t>”). The Conversion Notification shall include an offer to Employee for signing Options Conversion Smart Contract with Employee’s Private Key (the “</w:t>
-      </w:r>
-      <w:r>
-        <w:rPr>
-          <w:b/>
-        </w:rPr>
-        <w:t>Conversion-Offer</w:t>
-      </w:r>
-      <w:r>
-        <w:t xml:space="preserve">”). Such Conversion-Offer shall be made through </w:t>
-      </w:r>
-      <w:r>
-        <w:rPr>
-          <w:b/>
-        </w:rPr>
-        <w:t>Options Conversion Form</w:t>
-      </w:r>
-      <w:r>
-        <w:t xml:space="preserve"> which shall directly interface to </w:t>
-      </w:r>
-      <w:proofErr w:type="spellStart"/>
-      <w:r>
-        <w:t>Ethereum</w:t>
-      </w:r>
-      <w:proofErr w:type="spellEnd"/>
-      <w:r>
-        <w:t xml:space="preserve"> </w:t>
-      </w:r>
-      <w:proofErr w:type="spellStart"/>
-      <w:r>
-        <w:t>blockchain</w:t>
-      </w:r>
-      <w:proofErr w:type="spellEnd"/>
-      <w:r>
-        <w:t>. .</w:t>
-      </w:r>
-    </w:p>
-    <w:p>
-      <w:pPr>
-        <w:pStyle w:val="ListParagraph"/>
-      </w:pPr>
-      <w:bookmarkStart w:id="4" w:name="_Ref481523703"/>
-      <w:r>
-        <w:lastRenderedPageBreak/>
-        <w:t>The Options Conversion Form shall at minimum contain the following provisions: (</w:t>
-      </w:r>
-      <w:proofErr w:type="spellStart"/>
-      <w:r>
-        <w:t>i</w:t>
-      </w:r>
-      <w:proofErr w:type="spellEnd"/>
-      <w:r>
-        <w:t>) the number of the Employee’s Vest</w:t>
-      </w:r>
-      <w:r>
-        <w:t xml:space="preserve">ed Options pursuant to section </w:t>
-      </w:r>
-      <w:r>
-        <w:fldChar w:fldCharType="begin"/>
-      </w:r>
-      <w:r>
-        <w:instrText xml:space="preserve"> REF _Ref481523619 \r \h </w:instrText>
-      </w:r>
-      <w:r>
-        <w:fldChar w:fldCharType="separate"/>
-      </w:r>
-      <w:r>
-        <w:t>2</w:t>
-      </w:r>
-      <w:r>
-        <w:fldChar w:fldCharType="end"/>
-      </w:r>
-      <w:r>
-        <w:t xml:space="preserve">; (ii) terms of a specific Conversion Event that shall be exercised via Options Conversion Smart Contract; and (iii) </w:t>
-      </w:r>
-      <w:r>
-        <w:rPr>
-          <w:b/>
-        </w:rPr>
-        <w:t>Accelerated Vesting and Bonus Options Conditions</w:t>
-      </w:r>
-      <w:r>
-        <w:t>. The Conversion Offer may only be accepted within two weeks after receipt if not provided otherwise in the Conversion Offer (the “</w:t>
-      </w:r>
-      <w:r>
-        <w:rPr>
-          <w:b/>
-        </w:rPr>
-        <w:t>Exercise Period</w:t>
-      </w:r>
-      <w:r>
-        <w:t>”).</w:t>
-      </w:r>
-      <w:bookmarkEnd w:id="4"/>
-    </w:p>
-    <w:p>
-      <w:pPr>
-        <w:pStyle w:val="ListParagraph"/>
-      </w:pPr>
-      <w:r>
-        <w:t>The Employee may only exercise the Vested Options within the Exercise Period by providing information requested in the Options Conversion Form and signing the Option Conversion Smart Contract with Employee’s Private Key.</w:t>
-      </w:r>
-    </w:p>
-    <w:p>
-      <w:pPr>
-        <w:pStyle w:val="ListParagraph"/>
-      </w:pPr>
-      <w:bookmarkStart w:id="5" w:name="_Ref481523709"/>
-      <w:r>
-        <w:t>The Company is obliged to assign the Bonus Options and Vested Options that are based on the Accelerated Vesting (together the “</w:t>
-      </w:r>
-      <w:r>
-        <w:rPr>
-          <w:b/>
-        </w:rPr>
-        <w:t>Accelerated Options</w:t>
-      </w:r>
-      <w:r>
-        <w:t>”) only subject to the Employee’s consent to Accelerated Vesting and Bonus Options Conditions. Such conditions may include but are not limited to (</w:t>
-      </w:r>
-      <w:proofErr w:type="spellStart"/>
-      <w:r>
-        <w:t>i</w:t>
-      </w:r>
-      <w:proofErr w:type="spellEnd"/>
-      <w:r>
-        <w:t>) offer to continue working for the Company (the “</w:t>
-      </w:r>
-      <w:r>
-        <w:rPr>
-          <w:b/>
-        </w:rPr>
-        <w:t>Continued Work</w:t>
-      </w:r>
-      <w:r>
-        <w:t>”) for a certain period after the Conversion Event as defined in the Conversion Offer (the “</w:t>
-      </w:r>
-      <w:r>
-        <w:rPr>
-          <w:b/>
-        </w:rPr>
-        <w:t>Post Conversion Period</w:t>
-      </w:r>
-      <w:r>
-        <w:t>”) and (ii) consenting that proceeds resulting from the Conversion Event allocated to the Accelerated Options (the “</w:t>
-      </w:r>
-      <w:r>
-        <w:rPr>
-          <w:b/>
-        </w:rPr>
-        <w:t>Additional Payment</w:t>
-      </w:r>
-      <w:r>
-        <w:t>”) is held fiduciary for him and placed in an escrow account and only be released to the Employee (a) at the end of the Post Conversion Period or (b) after a Work Termination has occurred within the Post Conversion Period if such Work Termination is not due to a Bad Leaver Event. In all other cases, the Employee shall not be entitled to the Additional Payment. If the offer to provide Continued Work was declined by the Company or the Buyer, as applicable, the Accelerated Options shall be treated as regular Vested Options.</w:t>
+      <w:r>
+        <w:t>If and when the Exit Event occurs, the Employee will then be entitled towards the Company to a compensation payment in the pro rata amount of the total proceeds of the Exit Event (less the Strike Price) that would have been allocated to the shares that would have been assigned to him if he had exercised the Vested Options.</w:t>
       </w:r>
       <w:bookmarkEnd w:id="5"/>
     </w:p>
@@ -1095,23 +936,7 @@
       <w:pPr>
         <w:pStyle w:val="ListParagraph"/>
       </w:pPr>
-      <w:bookmarkStart w:id="6" w:name="_Ref481523721"/>
-      <w:r>
-        <w:t>If the Company fails to provide the Conversion Notification and the Employee does not exercise his Vested Options before the Conversion Event, the respective Options will be deemed exercised according to the Conversion Options Smart Contract. Accelerated Options will be added to Vested Options.</w:t>
-      </w:r>
-      <w:r>
-        <w:t xml:space="preserve"> </w:t>
-      </w:r>
-      <w:r>
-        <w:t>If and when the Exit Event occurs, the Employee will then be entitled towards the Company to a compensation payment in the pro rata amount of the total proceeds of the Exit Event (less the Strike Price) that would have been allocated to the shares that would have been assigned to him if he had exercised the Vested Options.</w:t>
-      </w:r>
-      <w:bookmarkEnd w:id="6"/>
-    </w:p>
-    <w:p>
-      <w:pPr>
-        <w:pStyle w:val="ListParagraph"/>
-      </w:pPr>
-      <w:bookmarkStart w:id="7" w:name="_Ref481523730"/>
+      <w:bookmarkStart w:id="6" w:name="_Ref481523730"/>
       <w:r>
         <w:lastRenderedPageBreak/>
         <w:t>Vested Options that have not been exercised within the Exercise Period or deemed e</w:t>
@@ -1137,7 +962,7 @@
       <w:r>
         <w:t xml:space="preserve"> shall expire.</w:t>
       </w:r>
-      <w:bookmarkEnd w:id="7"/>
+      <w:bookmarkEnd w:id="6"/>
     </w:p>
     <w:p>
       <w:pPr>
@@ -1360,15 +1185,7 @@
         </w:numPr>
       </w:pPr>
       <w:r>
-        <w:t xml:space="preserve">unless such loss or damage is caused by the infringement of a fundamental contractual duty by the Company, its legal representatives, assistants in performance or agents, which is </w:t>
-      </w:r>
-      <w:proofErr w:type="spellStart"/>
-      <w:r>
-        <w:t>indispensible</w:t>
-      </w:r>
-      <w:proofErr w:type="spellEnd"/>
-      <w:r>
-        <w:t xml:space="preserve"> for the duly execution of the </w:t>
+        <w:t xml:space="preserve">unless such loss or damage is caused by the infringement of a fundamental contractual duty by the Company, its legal representatives, assistants in performance or agents, which is indispensible for the duly execution of the </w:t>
       </w:r>
       <w:r>
         <w:lastRenderedPageBreak/>
@@ -1404,48 +1221,16 @@
         <w:pStyle w:val="ListParagraph"/>
       </w:pPr>
       <w:r>
-        <w:t xml:space="preserve">In case of fork of </w:t>
-      </w:r>
-      <w:proofErr w:type="spellStart"/>
-      <w:r>
-        <w:t>Ethereum</w:t>
-      </w:r>
-      <w:proofErr w:type="spellEnd"/>
-      <w:r>
-        <w:t xml:space="preserve"> network where fork is understood as a consensus algorithm change that splits existing </w:t>
-      </w:r>
-      <w:proofErr w:type="spellStart"/>
-      <w:r>
-        <w:t>Ethereum</w:t>
-      </w:r>
-      <w:proofErr w:type="spellEnd"/>
-      <w:r>
-        <w:t xml:space="preserve"> network into one or more networks where Smart Contract state may be independently changed, only one network will be supported by {company} identified by {company-address}. On unsupported networks ESOP Smart Contract will be erased (‘</w:t>
-      </w:r>
-      <w:proofErr w:type="spellStart"/>
-      <w:r>
-        <w:t>selfdestruct</w:t>
-      </w:r>
-      <w:proofErr w:type="spellEnd"/>
-      <w:r>
-        <w:t>’) from blocks added after the fork.</w:t>
-      </w:r>
-    </w:p>
-    <w:p>
-      <w:pPr>
-        <w:pStyle w:val="ListParagraph"/>
-      </w:pPr>
-      <w:bookmarkStart w:id="8" w:name="_Ref481523792"/>
-      <w:r>
-        <w:t>ESOP Smart Contract provides a mechanism to amend smart contract code without Employee authorization. This mechanism may be used to exclusively resolve issues with (</w:t>
-      </w:r>
-      <w:proofErr w:type="spellStart"/>
-      <w:r>
-        <w:t>i</w:t>
-      </w:r>
-      <w:proofErr w:type="spellEnd"/>
-      <w:r>
-        <w:t>) smart contract security; (ii) non-intentional deviations from regul</w:t>
+        <w:t>In case of fork of Ethereum network where fork is understood as a consensus algorithm change that splits existing Ethereum network into one or more networks where Smart Contract state may be independently changed, only one network will be supported by {company} identified by {company-address}. On unsupported networks ESOP Smart Contract will be erased (‘selfdestruct’) from blocks added after the fork.</w:t>
+      </w:r>
+    </w:p>
+    <w:p>
+      <w:pPr>
+        <w:pStyle w:val="ListParagraph"/>
+      </w:pPr>
+      <w:bookmarkStart w:id="7" w:name="_Ref481523792"/>
+      <w:r>
+        <w:t>ESOP Smart Contract provides a mechanism to amend smart contract code without Employee authorization. This mechanism may be used to exclusively resolve issues with (i) smart contract security; (ii) non-intentional deviations from regul</w:t>
       </w:r>
       <w:r>
         <w:t xml:space="preserve">ations as provided in sections </w:t>
@@ -1504,17 +1289,17 @@
       <w:r>
         <w:t>”) if this does not change regulations provided for in sections 1, 2 and 3 hereof; (iv) translate source code to other computer language without affecting the regulations provided for in sections 1, 2 and 3; (v) amend the ESOP provisions that became invalid or impracticable due to external effects.</w:t>
       </w:r>
+      <w:bookmarkEnd w:id="7"/>
+    </w:p>
+    <w:p>
+      <w:pPr>
+        <w:pStyle w:val="ListParagraph"/>
+      </w:pPr>
+      <w:bookmarkStart w:id="8" w:name="_Ref481523799"/>
+      <w:r>
+        <w:t>No modification or amendment to ESOP Smart Contract shall be effective unless authorized by each Party by signing updated ESOP Smart Contract and voiding existing contract via Subscription Form in amended ESOP Smart Contract.</w:t>
+      </w:r>
       <w:bookmarkEnd w:id="8"/>
-    </w:p>
-    <w:p>
-      <w:pPr>
-        <w:pStyle w:val="ListParagraph"/>
-      </w:pPr>
-      <w:bookmarkStart w:id="9" w:name="_Ref481523799"/>
-      <w:r>
-        <w:t>No modification or amendment to ESOP Smart Contract shall be effective unless authorized by each Party by signing updated ESOP Smart Contract and voiding existing contract via Subscription Form in amended ESOP Smart Contract.</w:t>
-      </w:r>
-      <w:bookmarkEnd w:id="9"/>
       <w:r>
         <w:t xml:space="preserve"> </w:t>
       </w:r>
@@ -1572,15 +1357,7 @@
       </w:pPr>
       <w:r>
         <w:lastRenderedPageBreak/>
-        <w:t xml:space="preserve">{company} identified by </w:t>
-      </w:r>
-      <w:proofErr w:type="spellStart"/>
-      <w:r>
-        <w:t>Ethereum</w:t>
-      </w:r>
-      <w:proofErr w:type="spellEnd"/>
-      <w:r>
-        <w:t xml:space="preserve"> address {company-address}</w:t>
+        <w:t>{company} identified by Ethereum address {company-address}</w:t>
       </w:r>
     </w:p>
     <w:p>
@@ -1588,15 +1365,7 @@
         <w:pStyle w:val="Title"/>
       </w:pPr>
       <w:r>
-        <w:t>Network state at block {</w:t>
-      </w:r>
-      <w:proofErr w:type="spellStart"/>
-      <w:r>
-        <w:t>curr</w:t>
-      </w:r>
-      <w:proofErr w:type="spellEnd"/>
-      <w:r>
-        <w:t>-block-hash}</w:t>
+        <w:t>Network state at block {curr-block-hash}</w:t>
       </w:r>
     </w:p>
     <w:p/>
@@ -1613,19 +1382,11 @@
       <w:pPr>
         <w:pStyle w:val="NoSpacing"/>
       </w:pPr>
-      <w:proofErr w:type="spellStart"/>
-      <w:r>
-        <w:rPr>
-          <w:b/>
-        </w:rPr>
-        <w:t>Ethereum</w:t>
-      </w:r>
-      <w:proofErr w:type="spellEnd"/>
-      <w:r>
-        <w:rPr>
-          <w:b/>
-        </w:rPr>
-        <w:t xml:space="preserve"> Address of Employee</w:t>
+      <w:r>
+        <w:rPr>
+          <w:b/>
+        </w:rPr>
+        <w:t>Ethereum Address of Employee</w:t>
       </w:r>
       <w:r>
         <w:t>: {employee-address}</w:t>
@@ -1698,6 +1459,27 @@
       <w:r>
         <w:t>: EUR {strike-price} per share</w:t>
       </w:r>
+    </w:p>
+    <w:p>
+      <w:pPr>
+        <w:pStyle w:val="NoSpacing"/>
+      </w:pPr>
+    </w:p>
+    <w:p>
+      <w:pPr>
+        <w:pStyle w:val="NoSpacing"/>
+      </w:pPr>
+      <w:r>
+        <w:rPr>
+          <w:b/>
+        </w:rPr>
+        <w:t>Options per Share</w:t>
+      </w:r>
+      <w:r>
+        <w:t>: {options-per-share}</w:t>
+      </w:r>
+      <w:bookmarkStart w:id="9" w:name="_GoBack"/>
+      <w:bookmarkEnd w:id="9"/>
     </w:p>
     <w:p>
       <w:pPr>
@@ -1924,7 +1706,7 @@
           <w:rPr>
             <w:noProof/>
           </w:rPr>
-          <w:t>1</w:t>
+          <w:t>9</w:t>
         </w:r>
         <w:r>
           <w:rPr>
@@ -3045,7 +2827,7 @@
 </file>
 
 <file path=customXml/itemProps1.xml><?xml version="1.0" encoding="utf-8"?>
-<ds:datastoreItem xmlns:ds="http://schemas.openxmlformats.org/officeDocument/2006/customXml" ds:itemID="{3EA103FE-F41D-4076-B3F9-8711848272DB}">
+<ds:datastoreItem xmlns:ds="http://schemas.openxmlformats.org/officeDocument/2006/customXml" ds:itemID="{4E136D91-3A67-47A6-ACCB-B9FE1A02DDED}">
   <ds:schemaRefs>
     <ds:schemaRef ds:uri="http://schemas.openxmlformats.org/officeDocument/2006/bibliography"/>
   </ds:schemaRefs>

</xml_diff>